<commit_message>
Singleton malo izmjenjen i dodala slike
</commit_message>
<xml_diff>
--- a/Paterni/Kreacijski/Kreacijski paterni.docx
+++ b/Paterni/Kreacijski/Kreacijski paterni.docx
@@ -1,6 +1,6 @@
 
 <file path=word/document.xml><?xml version="1.0" encoding="utf-8"?>
-<w:document xmlns:wpc="http://schemas.microsoft.com/office/word/2010/wordprocessingCanvas" xmlns:cx="http://schemas.microsoft.com/office/drawing/2014/chartex" xmlns:cx1="http://schemas.microsoft.com/office/drawing/2015/9/8/chartex" xmlns:mc="http://schemas.openxmlformats.org/markup-compatibility/2006" xmlns:o="urn:schemas-microsoft-com:office:office" xmlns:r="http://schemas.openxmlformats.org/officeDocument/2006/relationships" xmlns:m="http://schemas.openxmlformats.org/officeDocument/2006/math" xmlns:v="urn:schemas-microsoft-com:vml" xmlns:wp14="http://schemas.microsoft.com/office/word/2010/wordprocessingDrawing" xmlns:wp="http://schemas.openxmlformats.org/drawingml/2006/wordprocessingDrawing" xmlns:w10="urn:schemas-microsoft-com:office:word" xmlns:w="http://schemas.openxmlformats.org/wordprocessingml/2006/main" xmlns:w14="http://schemas.microsoft.com/office/word/2010/wordml" xmlns:w15="http://schemas.microsoft.com/office/word/2012/wordml" xmlns:w16se="http://schemas.microsoft.com/office/word/2015/wordml/symex" xmlns:wpg="http://schemas.microsoft.com/office/word/2010/wordprocessingGroup" xmlns:wpi="http://schemas.microsoft.com/office/word/2010/wordprocessingInk" xmlns:wne="http://schemas.microsoft.com/office/word/2006/wordml" xmlns:wps="http://schemas.microsoft.com/office/word/2010/wordprocessingShape" mc:Ignorable="w14 w15 w16se wp14">
+<w:document xmlns:wpc="http://schemas.microsoft.com/office/word/2010/wordprocessingCanvas" xmlns:cx="http://schemas.microsoft.com/office/drawing/2014/chartex" xmlns:cx1="http://schemas.microsoft.com/office/drawing/2015/9/8/chartex" xmlns:cx2="http://schemas.microsoft.com/office/drawing/2015/10/21/chartex" xmlns:cx3="http://schemas.microsoft.com/office/drawing/2016/5/9/chartex" xmlns:cx4="http://schemas.microsoft.com/office/drawing/2016/5/10/chartex" xmlns:cx5="http://schemas.microsoft.com/office/drawing/2016/5/11/chartex" xmlns:cx6="http://schemas.microsoft.com/office/drawing/2016/5/12/chartex" xmlns:cx7="http://schemas.microsoft.com/office/drawing/2016/5/13/chartex" xmlns:cx8="http://schemas.microsoft.com/office/drawing/2016/5/14/chartex" xmlns:mc="http://schemas.openxmlformats.org/markup-compatibility/2006" xmlns:aink="http://schemas.microsoft.com/office/drawing/2016/ink" xmlns:am3d="http://schemas.microsoft.com/office/drawing/2017/model3d" xmlns:o="urn:schemas-microsoft-com:office:office" xmlns:r="http://schemas.openxmlformats.org/officeDocument/2006/relationships" xmlns:m="http://schemas.openxmlformats.org/officeDocument/2006/math" xmlns:v="urn:schemas-microsoft-com:vml" xmlns:wp14="http://schemas.microsoft.com/office/word/2010/wordprocessingDrawing" xmlns:wp="http://schemas.openxmlformats.org/drawingml/2006/wordprocessingDrawing" xmlns:w10="urn:schemas-microsoft-com:office:word" xmlns:w="http://schemas.openxmlformats.org/wordprocessingml/2006/main" xmlns:w14="http://schemas.microsoft.com/office/word/2010/wordml" xmlns:w15="http://schemas.microsoft.com/office/word/2012/wordml" xmlns:w16cex="http://schemas.microsoft.com/office/word/2018/wordml/cex" xmlns:w16cid="http://schemas.microsoft.com/office/word/2016/wordml/cid" xmlns:w16="http://schemas.microsoft.com/office/word/2018/wordml" xmlns:w16sdtdh="http://schemas.microsoft.com/office/word/2020/wordml/sdtdatahash" xmlns:w16se="http://schemas.microsoft.com/office/word/2015/wordml/symex" xmlns:wpg="http://schemas.microsoft.com/office/word/2010/wordprocessingGroup" xmlns:wpi="http://schemas.microsoft.com/office/word/2010/wordprocessingInk" xmlns:wne="http://schemas.microsoft.com/office/word/2006/wordml" xmlns:wps="http://schemas.microsoft.com/office/word/2010/wordprocessingShape" mc:Ignorable="w14 w15 w16se w16cid w16 w16cex w16sdtdh wp14">
   <w:body>
     <w:p>
       <w:pPr>
@@ -41,201 +41,344 @@
           <w:sz w:val="36"/>
           <w:szCs w:val="36"/>
         </w:rPr>
-        <w:t>Sing</w:t>
-      </w:r>
-      <w:r>
+        <w:t>Singleton patern</w:t>
+      </w:r>
+    </w:p>
+    <w:p>
+      <w:pPr>
+        <w:rPr>
+          <w:sz w:val="28"/>
+          <w:szCs w:val="28"/>
+        </w:rPr>
+      </w:pPr>
+      <w:r>
+        <w:rPr>
+          <w:sz w:val="28"/>
+          <w:szCs w:val="28"/>
+        </w:rPr>
+        <w:t>Uloga Singleton paterna je da osigura da se klasa može instancirati samo jednom i da osigura globalni pristup kreiranoj instanci klase.</w:t>
+      </w:r>
+      <w:r>
+        <w:rPr>
+          <w:sz w:val="28"/>
+          <w:szCs w:val="28"/>
+        </w:rPr>
+        <w:br/>
+      </w:r>
+      <w:r>
+        <w:rPr>
+          <w:sz w:val="28"/>
+          <w:szCs w:val="28"/>
+        </w:rPr>
+        <w:t xml:space="preserve">Ovaj patern </w:t>
+      </w:r>
+      <w:r>
+        <w:rPr>
+          <w:sz w:val="28"/>
+          <w:szCs w:val="28"/>
+        </w:rPr>
+        <w:t xml:space="preserve">bismo mogli iskoristiti kada bi imali neku kontejnersku klasu Macke koja bi sadržavala spisak svih mačaka i nalazila se kao atribut u nekim drugim klasama. Nju bi trebalo instancirati samo jednom jer bi inače bilo moguće da dođe do konflikta dok admin i korisnik uređuju npr profil mačke u isto vrijeme. Trebalo bi dodati </w:t>
+      </w:r>
+      <w:r>
+        <w:rPr>
+          <w:sz w:val="28"/>
+          <w:szCs w:val="28"/>
+        </w:rPr>
+        <w:t xml:space="preserve">privatni </w:t>
+      </w:r>
+      <w:r>
+        <w:rPr>
+          <w:sz w:val="28"/>
+          <w:szCs w:val="28"/>
+        </w:rPr>
+        <w:t>static atribut</w:t>
+      </w:r>
+      <w:r>
+        <w:rPr>
+          <w:sz w:val="28"/>
+          <w:szCs w:val="28"/>
+        </w:rPr>
+        <w:t xml:space="preserve"> Macke</w:t>
+      </w:r>
+      <w:r>
+        <w:rPr>
+          <w:sz w:val="28"/>
+          <w:szCs w:val="28"/>
+        </w:rPr>
+        <w:t>,</w:t>
+      </w:r>
+      <w:r>
+        <w:rPr>
+          <w:sz w:val="28"/>
+          <w:szCs w:val="28"/>
+        </w:rPr>
+        <w:t xml:space="preserve"> privatni</w:t>
+      </w:r>
+      <w:r>
+        <w:rPr>
+          <w:sz w:val="28"/>
+          <w:szCs w:val="28"/>
+        </w:rPr>
+        <w:t xml:space="preserve"> konstruktor </w:t>
+      </w:r>
+      <w:r>
+        <w:rPr>
+          <w:sz w:val="28"/>
+          <w:szCs w:val="28"/>
+        </w:rPr>
+        <w:t xml:space="preserve">Macke koji ne prima ništa, </w:t>
+      </w:r>
+      <w:r>
+        <w:rPr>
+          <w:sz w:val="28"/>
+          <w:szCs w:val="28"/>
+        </w:rPr>
+        <w:t xml:space="preserve">te </w:t>
+      </w:r>
+      <w:r>
+        <w:rPr>
+          <w:sz w:val="28"/>
+          <w:szCs w:val="28"/>
+        </w:rPr>
+        <w:t xml:space="preserve">public static </w:t>
+      </w:r>
+      <w:r>
+        <w:rPr>
+          <w:sz w:val="28"/>
+          <w:szCs w:val="28"/>
+        </w:rPr>
+        <w:t>metodu getInstance().</w:t>
+      </w:r>
+      <w:r>
+        <w:rPr>
+          <w:sz w:val="28"/>
+          <w:szCs w:val="28"/>
+        </w:rPr>
+        <w:br/>
+        <w:t>Jos jedan nacin na koji bi smo mogli iskoristiti ovaj patern je da putovanju dodamo macku kapitena koja bi bila singleton klasa.</w:t>
+      </w:r>
+      <w:r>
+        <w:rPr>
+          <w:noProof/>
+        </w:rPr>
+        <w:t xml:space="preserve"> </w:t>
+      </w:r>
+      <w:r>
+        <w:rPr>
+          <w:noProof/>
+        </w:rPr>
+        <w:drawing>
+          <wp:inline distT="0" distB="0" distL="0" distR="0" wp14:anchorId="0C3E8236" wp14:editId="5FFE4512">
+            <wp:extent cx="5731510" cy="2530475"/>
+            <wp:effectExtent l="0" t="0" r="2540" b="3175"/>
+            <wp:docPr id="1" name="Picture 1"/>
+            <wp:cNvGraphicFramePr>
+              <a:graphicFrameLocks xmlns:a="http://schemas.openxmlformats.org/drawingml/2006/main" noChangeAspect="1"/>
+            </wp:cNvGraphicFramePr>
+            <a:graphic xmlns:a="http://schemas.openxmlformats.org/drawingml/2006/main">
+              <a:graphicData uri="http://schemas.openxmlformats.org/drawingml/2006/picture">
+                <pic:pic xmlns:pic="http://schemas.openxmlformats.org/drawingml/2006/picture">
+                  <pic:nvPicPr>
+                    <pic:cNvPr id="1" name=""/>
+                    <pic:cNvPicPr/>
+                  </pic:nvPicPr>
+                  <pic:blipFill>
+                    <a:blip r:embed="rId4"/>
+                    <a:stretch>
+                      <a:fillRect/>
+                    </a:stretch>
+                  </pic:blipFill>
+                  <pic:spPr>
+                    <a:xfrm>
+                      <a:off x="0" y="0"/>
+                      <a:ext cx="5731510" cy="2530475"/>
+                    </a:xfrm>
+                    <a:prstGeom prst="rect">
+                      <a:avLst/>
+                    </a:prstGeom>
+                  </pic:spPr>
+                </pic:pic>
+              </a:graphicData>
+            </a:graphic>
+          </wp:inline>
+        </w:drawing>
+      </w:r>
+      <w:r>
+        <w:rPr>
+          <w:sz w:val="28"/>
+          <w:szCs w:val="28"/>
+        </w:rPr>
+        <w:br/>
+      </w:r>
+    </w:p>
+    <w:p>
+      <w:pPr>
+        <w:rPr>
+          <w:sz w:val="28"/>
+          <w:szCs w:val="28"/>
+        </w:rPr>
+      </w:pPr>
+    </w:p>
+    <w:p>
+      <w:pPr>
         <w:rPr>
           <w:b/>
           <w:sz w:val="36"/>
           <w:szCs w:val="36"/>
         </w:rPr>
-        <w:t>l</w:t>
-      </w:r>
+      </w:pPr>
       <w:r>
         <w:rPr>
           <w:b/>
           <w:sz w:val="36"/>
           <w:szCs w:val="36"/>
         </w:rPr>
-        <w:t>eton pa</w:t>
-      </w:r>
-      <w:r>
+        <w:t>Prototype patern</w:t>
+      </w:r>
+    </w:p>
+    <w:p>
+      <w:pPr>
+        <w:rPr>
+          <w:sz w:val="28"/>
+          <w:szCs w:val="28"/>
+        </w:rPr>
+      </w:pPr>
+      <w:r>
+        <w:rPr>
+          <w:sz w:val="28"/>
+          <w:szCs w:val="28"/>
+        </w:rPr>
+        <w:t>Uloga Prototype paterna je da kreira nove objekte klonirajući jednu od postojećih prototip instanci (postojeći objekat).</w:t>
+      </w:r>
+      <w:r>
+        <w:rPr>
+          <w:sz w:val="28"/>
+          <w:szCs w:val="28"/>
+        </w:rPr>
+        <w:t xml:space="preserve"> Prototype dizajn patern dozvoljava da se kreiraju prilagođeni objekti bez poznavanja njihove klase ili detalja kako je objekat kreiran.</w:t>
+      </w:r>
+      <w:r>
+        <w:rPr>
+          <w:sz w:val="28"/>
+          <w:szCs w:val="28"/>
+        </w:rPr>
+        <w:br/>
+      </w:r>
+      <w:r>
+        <w:rPr>
+          <w:sz w:val="28"/>
+          <w:szCs w:val="28"/>
+        </w:rPr>
+        <w:t xml:space="preserve">Ovaj patern bismo mogli iskoristiti kada bi sa statistikom glasova na anketama nešto radili npr. uzimali statistiku glasova </w:t>
+      </w:r>
+      <w:r>
+        <w:rPr>
+          <w:sz w:val="28"/>
+          <w:szCs w:val="28"/>
+        </w:rPr>
+        <w:t xml:space="preserve">i analizirali ih na osnovu perioda, </w:t>
+      </w:r>
+      <w:r>
+        <w:rPr>
+          <w:sz w:val="28"/>
+          <w:szCs w:val="28"/>
+        </w:rPr>
+        <w:lastRenderedPageBreak/>
+        <w:t>pola, dobi itd. Pri prvoj analizi bismo kopirali podatke iz baze, enkapsulirali ih i kreirali objekat za njihovo spašavanje. Sljedeći put kada bi bilo potrebno vršiti neke nove analize nad istim skupom podataka ne bismo pristupali bazi opet nego koristili taj klonirani objekat.</w:t>
+      </w:r>
+    </w:p>
+    <w:p>
+      <w:pPr>
+        <w:rPr>
+          <w:sz w:val="28"/>
+          <w:szCs w:val="28"/>
+        </w:rPr>
+      </w:pPr>
+    </w:p>
+    <w:p>
+      <w:pPr>
         <w:rPr>
           <w:b/>
           <w:sz w:val="36"/>
           <w:szCs w:val="36"/>
         </w:rPr>
-        <w:t>tern</w:t>
-      </w:r>
-    </w:p>
-    <w:p>
-      <w:pPr>
-        <w:rPr>
-          <w:sz w:val="28"/>
-          <w:szCs w:val="28"/>
-        </w:rPr>
-      </w:pPr>
-      <w:r>
-        <w:rPr>
-          <w:sz w:val="28"/>
-          <w:szCs w:val="28"/>
-        </w:rPr>
-        <w:t>Uloga Singleton paterna je da osigura da se klasa može instancirati samo jednom i da osigura globalni pristup kreiranoj instanci klase.</w:t>
-      </w:r>
-      <w:r>
-        <w:rPr>
-          <w:sz w:val="28"/>
-          <w:szCs w:val="28"/>
-        </w:rPr>
-        <w:br/>
-      </w:r>
-      <w:r>
-        <w:rPr>
-          <w:sz w:val="28"/>
-          <w:szCs w:val="28"/>
-        </w:rPr>
-        <w:t xml:space="preserve">Ovaj patern </w:t>
-      </w:r>
-      <w:r>
-        <w:rPr>
-          <w:sz w:val="28"/>
-          <w:szCs w:val="28"/>
-        </w:rPr>
-        <w:t xml:space="preserve">bismo mogli iskoristiti kada bi imali neku kontejnersku klasu Macke koja bi sadržavala spisak svih mačaka i nalazila se kao atribut u nekim drugim klasama. Nju bi trebalo instancirati samo jednom jer bi inače bilo moguće da dođe do konflikta dok admin i korisnik uređuju npr profil mačke u isto vrijeme. Trebalo bi dodati </w:t>
-      </w:r>
-      <w:r>
-        <w:rPr>
-          <w:sz w:val="28"/>
-          <w:szCs w:val="28"/>
-        </w:rPr>
-        <w:t xml:space="preserve">privatni </w:t>
-      </w:r>
-      <w:r>
-        <w:rPr>
-          <w:sz w:val="28"/>
-          <w:szCs w:val="28"/>
-        </w:rPr>
-        <w:t>static atribut</w:t>
-      </w:r>
-      <w:r>
-        <w:rPr>
-          <w:sz w:val="28"/>
-          <w:szCs w:val="28"/>
-        </w:rPr>
-        <w:t xml:space="preserve"> Macke</w:t>
-      </w:r>
-      <w:r>
-        <w:rPr>
-          <w:sz w:val="28"/>
-          <w:szCs w:val="28"/>
-        </w:rPr>
-        <w:t>,</w:t>
-      </w:r>
-      <w:r>
-        <w:rPr>
-          <w:sz w:val="28"/>
-          <w:szCs w:val="28"/>
-        </w:rPr>
-        <w:t xml:space="preserve"> privatni</w:t>
-      </w:r>
-      <w:r>
-        <w:rPr>
-          <w:sz w:val="28"/>
-          <w:szCs w:val="28"/>
-        </w:rPr>
-        <w:t xml:space="preserve"> konstruktor </w:t>
-      </w:r>
-      <w:r>
-        <w:rPr>
-          <w:sz w:val="28"/>
-          <w:szCs w:val="28"/>
-        </w:rPr>
-        <w:t xml:space="preserve">Macke koji ne prima ništa, </w:t>
-      </w:r>
-      <w:r>
-        <w:rPr>
-          <w:sz w:val="28"/>
-          <w:szCs w:val="28"/>
-        </w:rPr>
-        <w:t xml:space="preserve">te </w:t>
-      </w:r>
-      <w:r>
-        <w:rPr>
-          <w:sz w:val="28"/>
-          <w:szCs w:val="28"/>
-        </w:rPr>
-        <w:t xml:space="preserve">public static </w:t>
-      </w:r>
-      <w:r>
-        <w:rPr>
-          <w:sz w:val="28"/>
-          <w:szCs w:val="28"/>
-        </w:rPr>
-        <w:t>metodu getInstance().</w:t>
-      </w:r>
-    </w:p>
-    <w:p>
-      <w:pPr>
-        <w:rPr>
-          <w:sz w:val="28"/>
-          <w:szCs w:val="28"/>
-        </w:rPr>
-      </w:pPr>
-      <w:bookmarkStart w:id="0" w:name="_GoBack"/>
-      <w:bookmarkEnd w:id="0"/>
-    </w:p>
-    <w:p>
-      <w:pPr>
+      </w:pPr>
+      <w:r>
         <w:rPr>
           <w:b/>
           <w:sz w:val="36"/>
           <w:szCs w:val="36"/>
         </w:rPr>
-      </w:pPr>
-      <w:r>
+        <w:t>Factory Method patern</w:t>
+      </w:r>
+    </w:p>
+    <w:p>
+      <w:pPr>
+        <w:rPr>
+          <w:sz w:val="28"/>
+          <w:szCs w:val="28"/>
+        </w:rPr>
+      </w:pPr>
+      <w:r>
+        <w:rPr>
+          <w:sz w:val="28"/>
+          <w:szCs w:val="28"/>
+        </w:rPr>
+        <w:t>Uloga Factory Method paterna je da omogući kreiranje objekata na način da podklase odluče koju klasu instancirati. Različite podklase mogu na različite načine implementirati interfejs. Factory Method instancira odgovarajuću podklasu(izvedenu klasu) preko posebne metode na osnovu informacije od strane klijenta ili na osnovu tekućeg stanja.</w:t>
+      </w:r>
+      <w:r>
+        <w:rPr>
+          <w:sz w:val="28"/>
+          <w:szCs w:val="28"/>
+        </w:rPr>
+        <w:br/>
+      </w:r>
+      <w:r>
+        <w:rPr>
+          <w:sz w:val="28"/>
+          <w:szCs w:val="28"/>
+        </w:rPr>
+        <w:t>Ovaj patern bismo mogli iskoristiti kada bismo pored mačaka željeli imati registraciju i drugih životinja. Sistem bi se lahko nadogradio zato što bi samo napravili klasu za novu životinju dok bi registracija ostala ista. Patern bi omogućio da se instancira klasa(vrsta životinje) koja je potrebna pri toj registraciji. Bio bi nam potreban interfejs Izivotinja te klase Macka i npr. Pas koje bi bile naslijeđene iz nje, a admin bi jednom metodom mogao instancirati bilo koju od tih klasa.</w:t>
+      </w:r>
+    </w:p>
+    <w:p>
+      <w:pPr>
+        <w:rPr>
+          <w:sz w:val="28"/>
+          <w:szCs w:val="28"/>
+        </w:rPr>
+      </w:pPr>
+    </w:p>
+    <w:p>
+      <w:pPr>
         <w:rPr>
           <w:b/>
           <w:sz w:val="36"/>
           <w:szCs w:val="36"/>
         </w:rPr>
-        <w:t>Prototype pat</w:t>
-      </w:r>
+      </w:pPr>
       <w:r>
         <w:rPr>
           <w:b/>
           <w:sz w:val="36"/>
           <w:szCs w:val="36"/>
         </w:rPr>
-        <w:t>ern</w:t>
-      </w:r>
-    </w:p>
-    <w:p>
-      <w:pPr>
-        <w:rPr>
-          <w:sz w:val="28"/>
-          <w:szCs w:val="28"/>
-        </w:rPr>
-      </w:pPr>
-      <w:r>
-        <w:rPr>
-          <w:sz w:val="28"/>
-          <w:szCs w:val="28"/>
-        </w:rPr>
-        <w:t>Uloga Prototype paterna je da kreira nove objekte klonirajući jednu od postojećih prototip instanci (postojeći objekat).</w:t>
-      </w:r>
-      <w:r>
-        <w:rPr>
-          <w:sz w:val="28"/>
-          <w:szCs w:val="28"/>
-        </w:rPr>
-        <w:t xml:space="preserve"> </w:t>
-      </w:r>
-      <w:r>
-        <w:rPr>
-          <w:sz w:val="28"/>
-          <w:szCs w:val="28"/>
-        </w:rPr>
-        <w:t>Prototype dizajn patern dozvoljava da se kreiraju prilagođeni objekti bez poznavanja njihove klase ili detalja kako je objekat kreiran.</w:t>
+        <w:t>Abstract Factory patern</w:t>
+      </w:r>
+    </w:p>
+    <w:p>
+      <w:pPr>
+        <w:rPr>
+          <w:sz w:val="28"/>
+          <w:szCs w:val="28"/>
+        </w:rPr>
+      </w:pPr>
+      <w:r>
+        <w:rPr>
+          <w:sz w:val="28"/>
+          <w:szCs w:val="28"/>
+        </w:rPr>
+        <w:t>Abstract Factory patern omogućava da se kreiraju familije povezanih objekata/produkata. Na osnovu apstraktne familije produkata kreiraju se konkretne fabrike (factories) produkata različitih tipova i različitih kombinacija. Patern odvaja definiciju (klase) produkata od klijenta. Zbog toga se familije produkata mogu jednostavno izmjenjivati ili ažurirati bez narušavanja strukture klijenta.</w:t>
       </w:r>
       <w:r>
         <w:rPr>
@@ -243,29 +386,71 @@
           <w:szCs w:val="28"/>
         </w:rPr>
         <w:br/>
-      </w:r>
-      <w:r>
-        <w:rPr>
-          <w:sz w:val="28"/>
-          <w:szCs w:val="28"/>
-        </w:rPr>
-        <w:t xml:space="preserve">Ovaj patern bismo mogli iskoristiti kada bi sa statistikom glasova na anketama nešto radili npr. uzimali statistiku glasova </w:t>
-      </w:r>
-      <w:r>
-        <w:rPr>
-          <w:sz w:val="28"/>
-          <w:szCs w:val="28"/>
-        </w:rPr>
-        <w:t>i analizirali ih na osnovu perioda, pola, dobi itd. Pri prvoj analizi bismo kopirali podatke iz baze, enkapsulirali ih i kreirali objekat za njihovo spašavanje. Sljedeći put kada bi bilo potrebno vršiti neke nove analize nad istim skupom podataka ne bismo pristupali bazi opet nego koristili taj klonirani objekat.</w:t>
-      </w:r>
-    </w:p>
-    <w:p>
-      <w:pPr>
-        <w:rPr>
-          <w:sz w:val="28"/>
-          <w:szCs w:val="28"/>
-        </w:rPr>
-      </w:pPr>
+        <w:t>Ovaj patern bi bio iskoristiv kada bismo željeli ubaciti filtere na pretragu destinacija(po udaljenosti,..). Bilo bi potrebno kreirati interfejs IFactory koji bi na jednostavniji način omogućio dobivanje instance Destinacije</w:t>
+      </w:r>
+      <w:r>
+        <w:rPr>
+          <w:sz w:val="28"/>
+          <w:szCs w:val="28"/>
+        </w:rPr>
+        <w:t xml:space="preserve"> na osnovu datih filtera</w:t>
+      </w:r>
+      <w:r>
+        <w:rPr>
+          <w:sz w:val="28"/>
+          <w:szCs w:val="28"/>
+        </w:rPr>
+        <w:t xml:space="preserve">. </w:t>
+      </w:r>
+    </w:p>
+    <w:p>
+      <w:pPr>
+        <w:rPr>
+          <w:sz w:val="28"/>
+          <w:szCs w:val="28"/>
+        </w:rPr>
+      </w:pPr>
+      <w:r>
+        <w:rPr>
+          <w:noProof/>
+        </w:rPr>
+        <w:lastRenderedPageBreak/>
+        <w:drawing>
+          <wp:inline distT="0" distB="0" distL="0" distR="0" wp14:anchorId="739DCB74" wp14:editId="23BEC815">
+            <wp:extent cx="5731510" cy="2936240"/>
+            <wp:effectExtent l="0" t="0" r="2540" b="0"/>
+            <wp:docPr id="2" name="Picture 2"/>
+            <wp:cNvGraphicFramePr>
+              <a:graphicFrameLocks xmlns:a="http://schemas.openxmlformats.org/drawingml/2006/main" noChangeAspect="1"/>
+            </wp:cNvGraphicFramePr>
+            <a:graphic xmlns:a="http://schemas.openxmlformats.org/drawingml/2006/main">
+              <a:graphicData uri="http://schemas.openxmlformats.org/drawingml/2006/picture">
+                <pic:pic xmlns:pic="http://schemas.openxmlformats.org/drawingml/2006/picture">
+                  <pic:nvPicPr>
+                    <pic:cNvPr id="1" name=""/>
+                    <pic:cNvPicPr/>
+                  </pic:nvPicPr>
+                  <pic:blipFill>
+                    <a:blip r:embed="rId5"/>
+                    <a:stretch>
+                      <a:fillRect/>
+                    </a:stretch>
+                  </pic:blipFill>
+                  <pic:spPr>
+                    <a:xfrm>
+                      <a:off x="0" y="0"/>
+                      <a:ext cx="5731510" cy="2936240"/>
+                    </a:xfrm>
+                    <a:prstGeom prst="rect">
+                      <a:avLst/>
+                    </a:prstGeom>
+                  </pic:spPr>
+                </pic:pic>
+              </a:graphicData>
+            </a:graphic>
+          </wp:inline>
+        </w:drawing>
+      </w:r>
     </w:p>
     <w:p>
       <w:pPr>
@@ -275,146 +460,22 @@
           <w:szCs w:val="36"/>
         </w:rPr>
       </w:pPr>
-      <w:r>
+    </w:p>
+    <w:p>
+      <w:pPr>
         <w:rPr>
           <w:b/>
           <w:sz w:val="36"/>
           <w:szCs w:val="36"/>
         </w:rPr>
-        <w:t>Factory Method patern</w:t>
-      </w:r>
-    </w:p>
-    <w:p>
-      <w:pPr>
-        <w:rPr>
-          <w:sz w:val="28"/>
-          <w:szCs w:val="28"/>
-        </w:rPr>
-      </w:pPr>
-      <w:r>
-        <w:rPr>
-          <w:sz w:val="28"/>
-          <w:szCs w:val="28"/>
-        </w:rPr>
-        <w:t>Uloga Factory Method paterna je da omogući kreiranje objekata na način da podklase odluče koju klasu instancirati. Različite podklase mogu na različite načine implementirati interfejs. Factory Method instancira odgovarajuću podklasu(izvedenu klasu) preko posebne metode na osnovu informacije od strane klijenta ili na osnovu tekućeg stanja.</w:t>
-      </w:r>
-      <w:r>
-        <w:rPr>
-          <w:sz w:val="28"/>
-          <w:szCs w:val="28"/>
-        </w:rPr>
-        <w:br/>
-      </w:r>
-      <w:r>
-        <w:rPr>
-          <w:sz w:val="28"/>
-          <w:szCs w:val="28"/>
-        </w:rPr>
-        <w:t xml:space="preserve">Ovaj patern bismo mogli iskoristiti kada bismo pored mačaka željeli imati registraciju i drugih životinja. Sistem bi se lahko nadogradio zato što bi samo </w:t>
-      </w:r>
-      <w:r>
-        <w:rPr>
-          <w:sz w:val="28"/>
-          <w:szCs w:val="28"/>
-        </w:rPr>
-        <w:lastRenderedPageBreak/>
-        <w:t>napravili klasu za novu životinju dok bi registracija ostala ista. Patern bi omogućio da se instancira klasa(vrsta životinje) koja je potrebna pri toj registraciji. Bio bi nam potreban interfejs Izivotinja te klase Macka i npr. Pas koje bi bile naslijeđene iz nje, a admin bi jednom metodom mogao instancirati bilo koju od tih klasa.</w:t>
-      </w:r>
-    </w:p>
-    <w:p>
-      <w:pPr>
-        <w:rPr>
-          <w:sz w:val="28"/>
-          <w:szCs w:val="28"/>
-        </w:rPr>
-      </w:pPr>
-    </w:p>
-    <w:p>
-      <w:pPr>
+      </w:pPr>
+      <w:r>
         <w:rPr>
           <w:b/>
           <w:sz w:val="36"/>
           <w:szCs w:val="36"/>
         </w:rPr>
-      </w:pPr>
-      <w:r>
-        <w:rPr>
-          <w:b/>
-          <w:sz w:val="36"/>
-          <w:szCs w:val="36"/>
-        </w:rPr>
-        <w:t>Abstract Factory patern</w:t>
-      </w:r>
-    </w:p>
-    <w:p>
-      <w:pPr>
-        <w:rPr>
-          <w:sz w:val="28"/>
-          <w:szCs w:val="28"/>
-        </w:rPr>
-      </w:pPr>
-      <w:r>
-        <w:rPr>
-          <w:sz w:val="28"/>
-          <w:szCs w:val="28"/>
-        </w:rPr>
-        <w:t>Abstract Factory patern omogućava da se kreiraju familije povezanih objekata/produkata. Na osnovu apstraktne familije produkata kreiraju se konkretne fabrike (factories) produkata različitih tipova i različitih kombinacija. Patern odvaja definiciju (klase) produkata od klijenta. Zbog toga se familije produkata mogu jednostavno izmjenjivati ili ažurirati bez narušavanja strukture klijenta.</w:t>
-      </w:r>
-      <w:r>
-        <w:rPr>
-          <w:sz w:val="28"/>
-          <w:szCs w:val="28"/>
-        </w:rPr>
-        <w:br/>
-        <w:t>Ovaj patern bi bio iskoristiv kada bismo željeli ubaciti filtere na pretragu destinacija(po udaljenosti,..). Bilo bi potrebno kreirati interfejs IFactory koji bi na jednostavniji način omogućio dobivanje instance Destinacije</w:t>
-      </w:r>
-      <w:r>
-        <w:rPr>
-          <w:sz w:val="28"/>
-          <w:szCs w:val="28"/>
-        </w:rPr>
-        <w:t xml:space="preserve"> na osnovu datih filtera</w:t>
-      </w:r>
-      <w:r>
-        <w:rPr>
-          <w:sz w:val="28"/>
-          <w:szCs w:val="28"/>
-        </w:rPr>
-        <w:t xml:space="preserve">. </w:t>
-      </w:r>
-    </w:p>
-    <w:p>
-      <w:pPr>
-        <w:rPr>
-          <w:b/>
-          <w:sz w:val="36"/>
-          <w:szCs w:val="36"/>
-        </w:rPr>
-      </w:pPr>
-    </w:p>
-    <w:p>
-      <w:pPr>
-        <w:rPr>
-          <w:b/>
-          <w:sz w:val="36"/>
-          <w:szCs w:val="36"/>
-        </w:rPr>
-      </w:pPr>
-      <w:r>
-        <w:rPr>
-          <w:b/>
-          <w:sz w:val="36"/>
-          <w:szCs w:val="36"/>
-        </w:rPr>
-        <w:t>Builder pat</w:t>
-      </w:r>
-      <w:r>
-        <w:rPr>
-          <w:b/>
-          <w:sz w:val="36"/>
-          <w:szCs w:val="36"/>
-        </w:rPr>
-        <w:t>ern</w:t>
+        <w:t>Builder patern</w:t>
       </w:r>
     </w:p>
     <w:p>
@@ -436,21 +497,7 @@
           <w:sz w:val="28"/>
           <w:szCs w:val="28"/>
         </w:rPr>
-        <w:t xml:space="preserve"> </w:t>
-      </w:r>
-      <w:r>
-        <w:rPr>
-          <w:sz w:val="28"/>
-          <w:szCs w:val="28"/>
-        </w:rPr>
-        <w:t>Koristi se kada je neovisan algoritam za kreiranje pojedinačnih dijelova, kada je potrebna kontrola procesa konstrukcije, kada se više objekata na različit način sastavlja od istih dijelov</w:t>
-      </w:r>
-      <w:r>
-        <w:rPr>
-          <w:sz w:val="28"/>
-          <w:szCs w:val="28"/>
-        </w:rPr>
-        <w:t>a.</w:t>
+        <w:t xml:space="preserve"> Koristi se kada je neovisan algoritam za kreiranje pojedinačnih dijelova, kada je potrebna kontrola procesa konstrukcije, kada se više objekata na različit način sastavlja od istih dijelova.</w:t>
       </w:r>
       <w:r>
         <w:rPr>
@@ -527,7 +574,7 @@
 </file>
 
 <file path=word/styles.xml><?xml version="1.0" encoding="utf-8"?>
-<w:styles xmlns:mc="http://schemas.openxmlformats.org/markup-compatibility/2006" xmlns:r="http://schemas.openxmlformats.org/officeDocument/2006/relationships" xmlns:w="http://schemas.openxmlformats.org/wordprocessingml/2006/main" xmlns:w14="http://schemas.microsoft.com/office/word/2010/wordml" xmlns:w15="http://schemas.microsoft.com/office/word/2012/wordml" xmlns:w16se="http://schemas.microsoft.com/office/word/2015/wordml/symex" mc:Ignorable="w14 w15 w16se">
+<w:styles xmlns:mc="http://schemas.openxmlformats.org/markup-compatibility/2006" xmlns:r="http://schemas.openxmlformats.org/officeDocument/2006/relationships" xmlns:w="http://schemas.openxmlformats.org/wordprocessingml/2006/main" xmlns:w14="http://schemas.microsoft.com/office/word/2010/wordml" xmlns:w15="http://schemas.microsoft.com/office/word/2012/wordml" xmlns:w16cex="http://schemas.microsoft.com/office/word/2018/wordml/cex" xmlns:w16cid="http://schemas.microsoft.com/office/word/2016/wordml/cid" xmlns:w16="http://schemas.microsoft.com/office/word/2018/wordml" xmlns:w16sdtdh="http://schemas.microsoft.com/office/word/2020/wordml/sdtdatahash" xmlns:w16se="http://schemas.microsoft.com/office/word/2015/wordml/symex" mc:Ignorable="w14 w15 w16se w16cid w16 w16cex w16sdtdh">
   <w:docDefaults>
     <w:rPrDefault>
       <w:rPr>
@@ -543,7 +590,7 @@
       </w:pPr>
     </w:pPrDefault>
   </w:docDefaults>
-  <w:latentStyles w:defLockedState="0" w:defUIPriority="99" w:defSemiHidden="0" w:defUnhideWhenUsed="0" w:defQFormat="0" w:count="371">
+  <w:latentStyles w:defLockedState="0" w:defUIPriority="99" w:defSemiHidden="0" w:defUnhideWhenUsed="0" w:defQFormat="0" w:count="376">
     <w:lsdException w:name="Normal" w:uiPriority="0" w:qFormat="1"/>
     <w:lsdException w:name="heading 1" w:uiPriority="9" w:qFormat="1"/>
     <w:lsdException w:name="heading 2" w:semiHidden="1" w:uiPriority="9" w:unhideWhenUsed="1" w:qFormat="1"/>
@@ -649,7 +696,6 @@
     <w:lsdException w:name="HTML Sample" w:semiHidden="1" w:unhideWhenUsed="1"/>
     <w:lsdException w:name="HTML Typewriter" w:semiHidden="1" w:unhideWhenUsed="1"/>
     <w:lsdException w:name="HTML Variable" w:semiHidden="1" w:unhideWhenUsed="1"/>
-    <w:lsdException w:name="Normal Table" w:semiHidden="1" w:unhideWhenUsed="1"/>
     <w:lsdException w:name="annotation subject" w:semiHidden="1" w:unhideWhenUsed="1"/>
     <w:lsdException w:name="No List" w:semiHidden="1" w:unhideWhenUsed="1"/>
     <w:lsdException w:name="Outline List 1" w:semiHidden="1" w:unhideWhenUsed="1"/>
@@ -692,11 +738,8 @@
     <w:lsdException w:name="Table Contemporary" w:semiHidden="1" w:unhideWhenUsed="1"/>
     <w:lsdException w:name="Table Elegant" w:semiHidden="1" w:unhideWhenUsed="1"/>
     <w:lsdException w:name="Table Professional" w:semiHidden="1" w:unhideWhenUsed="1"/>
-    <w:lsdException w:name="Table Subtle 1" w:semiHidden="1" w:unhideWhenUsed="1"/>
     <w:lsdException w:name="Table Subtle 2" w:semiHidden="1" w:unhideWhenUsed="1"/>
     <w:lsdException w:name="Table Web 1" w:semiHidden="1" w:unhideWhenUsed="1"/>
-    <w:lsdException w:name="Table Web 2" w:semiHidden="1" w:unhideWhenUsed="1"/>
-    <w:lsdException w:name="Table Web 3" w:semiHidden="1" w:unhideWhenUsed="1"/>
     <w:lsdException w:name="Balloon Text" w:semiHidden="1" w:unhideWhenUsed="1"/>
     <w:lsdException w:name="Table Grid" w:uiPriority="39"/>
     <w:lsdException w:name="Table Theme" w:semiHidden="1" w:unhideWhenUsed="1"/>
@@ -915,6 +958,11 @@
     <w:lsdException w:name="List Table 5 Dark Accent 6" w:uiPriority="50"/>
     <w:lsdException w:name="List Table 6 Colorful Accent 6" w:uiPriority="51"/>
     <w:lsdException w:name="List Table 7 Colorful Accent 6" w:uiPriority="52"/>
+    <w:lsdException w:name="Mention" w:semiHidden="1" w:unhideWhenUsed="1"/>
+    <w:lsdException w:name="Smart Hyperlink" w:semiHidden="1" w:unhideWhenUsed="1"/>
+    <w:lsdException w:name="Hashtag" w:semiHidden="1" w:unhideWhenUsed="1"/>
+    <w:lsdException w:name="Unresolved Mention" w:semiHidden="1" w:unhideWhenUsed="1"/>
+    <w:lsdException w:name="Smart Link" w:semiHidden="1" w:unhideWhenUsed="1"/>
   </w:latentStyles>
   <w:style w:type="paragraph" w:default="1" w:styleId="Normal">
     <w:name w:val="Normal"/>

</xml_diff>

<commit_message>
atribut kapiten u klasi KapitenMackaSingleton oznacen kao staticki
</commit_message>
<xml_diff>
--- a/Paterni/Kreacijski/Kreacijski paterni.docx
+++ b/Paterni/Kreacijski/Kreacijski paterni.docx
@@ -47,8 +47,7 @@
     <w:p>
       <w:pPr>
         <w:rPr>
-          <w:sz w:val="28"/>
-          <w:szCs w:val="28"/>
+          <w:noProof/>
         </w:rPr>
       </w:pPr>
       <w:r>
@@ -163,15 +162,23 @@
         </w:rPr>
         <w:t xml:space="preserve"> </w:t>
       </w:r>
+    </w:p>
+    <w:p>
+      <w:pPr>
+        <w:rPr>
+          <w:sz w:val="28"/>
+          <w:szCs w:val="28"/>
+        </w:rPr>
+      </w:pPr>
       <w:r>
         <w:rPr>
           <w:noProof/>
         </w:rPr>
         <w:drawing>
-          <wp:inline distT="0" distB="0" distL="0" distR="0" wp14:anchorId="0C3E8236" wp14:editId="5FFE4512">
-            <wp:extent cx="5731510" cy="2530475"/>
-            <wp:effectExtent l="0" t="0" r="2540" b="3175"/>
-            <wp:docPr id="1" name="Picture 1"/>
+          <wp:inline distT="0" distB="0" distL="0" distR="0" wp14:anchorId="3A5EEC0D" wp14:editId="3A29CBF1">
+            <wp:extent cx="5723890" cy="3040380"/>
+            <wp:effectExtent l="0" t="0" r="0" b="7620"/>
+            <wp:docPr id="3" name="Picture 3"/>
             <wp:cNvGraphicFramePr>
               <a:graphicFrameLocks xmlns:a="http://schemas.openxmlformats.org/drawingml/2006/main" noChangeAspect="1"/>
             </wp:cNvGraphicFramePr>
@@ -179,23 +186,36 @@
               <a:graphicData uri="http://schemas.openxmlformats.org/drawingml/2006/picture">
                 <pic:pic xmlns:pic="http://schemas.openxmlformats.org/drawingml/2006/picture">
                   <pic:nvPicPr>
-                    <pic:cNvPr id="1" name=""/>
-                    <pic:cNvPicPr/>
+                    <pic:cNvPr id="0" name="Picture 1"/>
+                    <pic:cNvPicPr>
+                      <a:picLocks noChangeAspect="1" noChangeArrowheads="1"/>
+                    </pic:cNvPicPr>
                   </pic:nvPicPr>
                   <pic:blipFill>
-                    <a:blip r:embed="rId4"/>
+                    <a:blip r:embed="rId4">
+                      <a:extLst>
+                        <a:ext uri="{28A0092B-C50C-407E-A947-70E740481C1C}">
+                          <a14:useLocalDpi xmlns:a14="http://schemas.microsoft.com/office/drawing/2010/main" val="0"/>
+                        </a:ext>
+                      </a:extLst>
+                    </a:blip>
+                    <a:srcRect/>
                     <a:stretch>
                       <a:fillRect/>
                     </a:stretch>
                   </pic:blipFill>
-                  <pic:spPr>
+                  <pic:spPr bwMode="auto">
                     <a:xfrm>
                       <a:off x="0" y="0"/>
-                      <a:ext cx="5731510" cy="2530475"/>
+                      <a:ext cx="5723890" cy="3040380"/>
                     </a:xfrm>
                     <a:prstGeom prst="rect">
                       <a:avLst/>
                     </a:prstGeom>
+                    <a:noFill/>
+                    <a:ln>
+                      <a:noFill/>
+                    </a:ln>
                   </pic:spPr>
                 </pic:pic>
               </a:graphicData>
@@ -269,6 +289,7 @@
           <w:sz w:val="28"/>
           <w:szCs w:val="28"/>
         </w:rPr>
+        <w:lastRenderedPageBreak/>
         <w:t xml:space="preserve">Ovaj patern bismo mogli iskoristiti kada bi sa statistikom glasova na anketama nešto radili npr. uzimali statistiku glasova </w:t>
       </w:r>
       <w:r>
@@ -276,15 +297,7 @@
           <w:sz w:val="28"/>
           <w:szCs w:val="28"/>
         </w:rPr>
-        <w:t xml:space="preserve">i analizirali ih na osnovu perioda, </w:t>
-      </w:r>
-      <w:r>
-        <w:rPr>
-          <w:sz w:val="28"/>
-          <w:szCs w:val="28"/>
-        </w:rPr>
-        <w:lastRenderedPageBreak/>
-        <w:t>pola, dobi itd. Pri prvoj analizi bismo kopirali podatke iz baze, enkapsulirali ih i kreirali objekat za njihovo spašavanje. Sljedeći put kada bi bilo potrebno vršiti neke nove analize nad istim skupom podataka ne bismo pristupali bazi opet nego koristili taj klonirani objekat.</w:t>
+        <w:t>i analizirali ih na osnovu perioda, pola, dobi itd. Pri prvoj analizi bismo kopirali podatke iz baze, enkapsulirali ih i kreirali objekat za njihovo spašavanje. Sljedeći put kada bi bilo potrebno vršiti neke nove analize nad istim skupom podataka ne bismo pristupali bazi opet nego koristili taj klonirani objekat.</w:t>
       </w:r>
     </w:p>
     <w:p>
@@ -696,6 +709,7 @@
     <w:lsdException w:name="HTML Sample" w:semiHidden="1" w:unhideWhenUsed="1"/>
     <w:lsdException w:name="HTML Typewriter" w:semiHidden="1" w:unhideWhenUsed="1"/>
     <w:lsdException w:name="HTML Variable" w:semiHidden="1" w:unhideWhenUsed="1"/>
+    <w:lsdException w:name="Normal Table" w:semiHidden="1" w:unhideWhenUsed="1"/>
     <w:lsdException w:name="annotation subject" w:semiHidden="1" w:unhideWhenUsed="1"/>
     <w:lsdException w:name="No List" w:semiHidden="1" w:unhideWhenUsed="1"/>
     <w:lsdException w:name="Outline List 1" w:semiHidden="1" w:unhideWhenUsed="1"/>
@@ -738,8 +752,11 @@
     <w:lsdException w:name="Table Contemporary" w:semiHidden="1" w:unhideWhenUsed="1"/>
     <w:lsdException w:name="Table Elegant" w:semiHidden="1" w:unhideWhenUsed="1"/>
     <w:lsdException w:name="Table Professional" w:semiHidden="1" w:unhideWhenUsed="1"/>
+    <w:lsdException w:name="Table Subtle 1" w:semiHidden="1" w:unhideWhenUsed="1"/>
     <w:lsdException w:name="Table Subtle 2" w:semiHidden="1" w:unhideWhenUsed="1"/>
     <w:lsdException w:name="Table Web 1" w:semiHidden="1" w:unhideWhenUsed="1"/>
+    <w:lsdException w:name="Table Web 2" w:semiHidden="1" w:unhideWhenUsed="1"/>
+    <w:lsdException w:name="Table Web 3" w:semiHidden="1" w:unhideWhenUsed="1"/>
     <w:lsdException w:name="Balloon Text" w:semiHidden="1" w:unhideWhenUsed="1"/>
     <w:lsdException w:name="Table Grid" w:uiPriority="39"/>
     <w:lsdException w:name="Table Theme" w:semiHidden="1" w:unhideWhenUsed="1"/>

</xml_diff>